<commit_message>
API Creation Guide and Documentation
</commit_message>
<xml_diff>
--- a/Project Documentation.docx
+++ b/Project Documentation.docx
@@ -35,6 +35,7 @@
           <w:szCs w:val="72"/>
         </w:rPr>
       </w:pPr>
+      <w:proofErr w:type="spellStart"/>
       <w:r>
         <w:rPr>
           <w:sz w:val="72"/>
@@ -49,15 +50,7 @@
         </w:rPr>
         <w:t>Pro</w:t>
       </w:r>
-    </w:p>
-    <w:p>
-      <w:pPr>
-        <w:jc w:val="center"/>
-        <w:rPr>
-          <w:sz w:val="72"/>
-          <w:szCs w:val="72"/>
-        </w:rPr>
-      </w:pPr>
+      <w:proofErr w:type="spellEnd"/>
     </w:p>
     <w:p>
       <w:pPr>
@@ -310,6 +303,36 @@
     </w:p>
     <w:p>
       <w:pPr>
+        <w:rPr>
+          <w:rFonts w:ascii="Segoe UI" w:eastAsia="Times New Roman" w:hAnsi="Segoe UI" w:cs="Segoe UI"/>
+          <w:b/>
+          <w:bCs/>
+          <w:color w:val="0D0D0D"/>
+          <w:kern w:val="0"/>
+          <w:sz w:val="28"/>
+          <w:szCs w:val="28"/>
+          <w:lang w:val="en-IN" w:eastAsia="en-IN" w:bidi="hi-IN"/>
+          <w14:ligatures w14:val="none"/>
+        </w:rPr>
+      </w:pPr>
+    </w:p>
+    <w:p>
+      <w:pPr>
+        <w:rPr>
+          <w:rFonts w:ascii="Segoe UI" w:eastAsia="Times New Roman" w:hAnsi="Segoe UI" w:cs="Segoe UI"/>
+          <w:b/>
+          <w:bCs/>
+          <w:color w:val="0D0D0D"/>
+          <w:kern w:val="0"/>
+          <w:sz w:val="28"/>
+          <w:szCs w:val="28"/>
+          <w:lang w:val="en-IN" w:eastAsia="en-IN" w:bidi="hi-IN"/>
+          <w14:ligatures w14:val="none"/>
+        </w:rPr>
+      </w:pPr>
+    </w:p>
+    <w:p>
+      <w:pPr>
         <w:pStyle w:val="ListParagraph"/>
         <w:numPr>
           <w:ilvl w:val="0"/>
@@ -348,6 +371,7 @@
           <w:shd w:val="clear" w:color="auto" w:fill="FFFFFF"/>
         </w:rPr>
       </w:pPr>
+      <w:proofErr w:type="spellStart"/>
       <w:r>
         <w:rPr>
           <w:rFonts w:ascii="Segoe UI" w:hAnsi="Segoe UI" w:cs="Segoe UI"/>
@@ -356,6 +380,7 @@
         </w:rPr>
         <w:t>BookPro</w:t>
       </w:r>
+      <w:proofErr w:type="spellEnd"/>
       <w:r>
         <w:rPr>
           <w:rFonts w:ascii="Segoe UI" w:hAnsi="Segoe UI" w:cs="Segoe UI"/>
@@ -402,18 +427,7 @@
           <w:sz w:val="30"/>
           <w:szCs w:val="30"/>
         </w:rPr>
-        <w:t>Setup Instructions &lt;a name="setup-instructions"&gt;&lt;/</w:t>
-      </w:r>
-      <w:r>
-        <w:rPr>
-          <w:rFonts w:ascii="Segoe UI" w:hAnsi="Segoe UI" w:cs="Segoe UI"/>
-          <w:b/>
-          <w:bCs/>
-          <w:color w:val="0D0D0D"/>
-          <w:sz w:val="30"/>
-          <w:szCs w:val="30"/>
-        </w:rPr>
-        <w:t>a&gt;</w:t>
+        <w:t>Setup Instructions &lt;a name="setup-instructions"&gt;&lt;/a&gt;</w:t>
       </w:r>
     </w:p>
     <w:p>
@@ -432,6 +446,7 @@
         </w:rPr>
         <w:t xml:space="preserve">To set up the </w:t>
       </w:r>
+      <w:proofErr w:type="spellStart"/>
       <w:r>
         <w:rPr>
           <w:rFonts w:ascii="Segoe UI" w:hAnsi="Segoe UI" w:cs="Segoe UI"/>
@@ -440,6 +455,7 @@
         </w:rPr>
         <w:t>BookPro</w:t>
       </w:r>
+      <w:proofErr w:type="spellEnd"/>
       <w:r>
         <w:rPr>
           <w:rFonts w:ascii="Segoe UI" w:hAnsi="Segoe UI" w:cs="Segoe UI"/>
@@ -472,7 +488,29 @@
           <w:color w:val="0D0D0D"/>
           <w:shd w:val="clear" w:color="auto" w:fill="FFFFFF"/>
         </w:rPr>
-        <w:t xml:space="preserve">Clone Repository : </w:t>
+        <w:t xml:space="preserve">Clone </w:t>
+      </w:r>
+      <w:proofErr w:type="gramStart"/>
+      <w:r>
+        <w:rPr>
+          <w:rFonts w:ascii="Segoe UI" w:hAnsi="Segoe UI" w:cs="Segoe UI"/>
+          <w:b/>
+          <w:bCs/>
+          <w:color w:val="0D0D0D"/>
+          <w:shd w:val="clear" w:color="auto" w:fill="FFFFFF"/>
+        </w:rPr>
+        <w:t>Repository :</w:t>
+      </w:r>
+      <w:proofErr w:type="gramEnd"/>
+      <w:r>
+        <w:rPr>
+          <w:rFonts w:ascii="Segoe UI" w:hAnsi="Segoe UI" w:cs="Segoe UI"/>
+          <w:b/>
+          <w:bCs/>
+          <w:color w:val="0D0D0D"/>
+          <w:shd w:val="clear" w:color="auto" w:fill="FFFFFF"/>
+        </w:rPr>
+        <w:t xml:space="preserve"> </w:t>
       </w:r>
     </w:p>
     <w:p>
@@ -528,8 +566,18 @@
           <w:color w:val="0D0D0D"/>
           <w:shd w:val="clear" w:color="auto" w:fill="FFFFFF"/>
         </w:rPr>
-        <w:t>cd bookpro</w:t>
-      </w:r>
+        <w:t xml:space="preserve">cd </w:t>
+      </w:r>
+      <w:proofErr w:type="spellStart"/>
+      <w:r>
+        <w:rPr>
+          <w:rFonts w:ascii="Segoe UI" w:hAnsi="Segoe UI" w:cs="Segoe UI"/>
+          <w:color w:val="0D0D0D"/>
+          <w:shd w:val="clear" w:color="auto" w:fill="FFFFFF"/>
+        </w:rPr>
+        <w:t>bookpro</w:t>
+      </w:r>
+      <w:proofErr w:type="spellEnd"/>
     </w:p>
     <w:p>
       <w:pPr>
@@ -554,7 +602,29 @@
           <w:color w:val="0D0D0D"/>
           <w:shd w:val="clear" w:color="auto" w:fill="FFFFFF"/>
         </w:rPr>
-        <w:t xml:space="preserve">Install Dependencies : </w:t>
+        <w:t xml:space="preserve">Install </w:t>
+      </w:r>
+      <w:proofErr w:type="gramStart"/>
+      <w:r>
+        <w:rPr>
+          <w:rFonts w:ascii="Segoe UI" w:hAnsi="Segoe UI" w:cs="Segoe UI"/>
+          <w:b/>
+          <w:bCs/>
+          <w:color w:val="0D0D0D"/>
+          <w:shd w:val="clear" w:color="auto" w:fill="FFFFFF"/>
+        </w:rPr>
+        <w:t>Dependencies :</w:t>
+      </w:r>
+      <w:proofErr w:type="gramEnd"/>
+      <w:r>
+        <w:rPr>
+          <w:rFonts w:ascii="Segoe UI" w:hAnsi="Segoe UI" w:cs="Segoe UI"/>
+          <w:b/>
+          <w:bCs/>
+          <w:color w:val="0D0D0D"/>
+          <w:shd w:val="clear" w:color="auto" w:fill="FFFFFF"/>
+        </w:rPr>
+        <w:t xml:space="preserve"> </w:t>
       </w:r>
     </w:p>
     <w:p>
@@ -626,8 +696,18 @@
           <w:color w:val="0D0D0D"/>
           <w:shd w:val="clear" w:color="auto" w:fill="FFFFFF"/>
         </w:rPr>
-        <w:t>python manage.py runserver</w:t>
-      </w:r>
+        <w:t xml:space="preserve">python manage.py </w:t>
+      </w:r>
+      <w:proofErr w:type="spellStart"/>
+      <w:r>
+        <w:rPr>
+          <w:rFonts w:ascii="Segoe UI" w:hAnsi="Segoe UI" w:cs="Segoe UI"/>
+          <w:color w:val="0D0D0D"/>
+          <w:shd w:val="clear" w:color="auto" w:fill="FFFFFF"/>
+        </w:rPr>
+        <w:t>runserver</w:t>
+      </w:r>
+      <w:proofErr w:type="spellEnd"/>
     </w:p>
     <w:p>
       <w:pPr>
@@ -656,7 +736,33 @@
           <w:lang w:val="en-IN" w:eastAsia="en-IN" w:bidi="hi-IN"/>
           <w14:ligatures w14:val="none"/>
         </w:rPr>
-        <w:t xml:space="preserve">Access the application : </w:t>
+        <w:t xml:space="preserve">Access the </w:t>
+      </w:r>
+      <w:proofErr w:type="gramStart"/>
+      <w:r>
+        <w:rPr>
+          <w:rFonts w:ascii="Segoe UI" w:eastAsia="Times New Roman" w:hAnsi="Segoe UI" w:cs="Segoe UI"/>
+          <w:b/>
+          <w:bCs/>
+          <w:color w:val="0D0D0D"/>
+          <w:kern w:val="0"/>
+          <w:lang w:val="en-IN" w:eastAsia="en-IN" w:bidi="hi-IN"/>
+          <w14:ligatures w14:val="none"/>
+        </w:rPr>
+        <w:t>application :</w:t>
+      </w:r>
+      <w:proofErr w:type="gramEnd"/>
+      <w:r>
+        <w:rPr>
+          <w:rFonts w:ascii="Segoe UI" w:eastAsia="Times New Roman" w:hAnsi="Segoe UI" w:cs="Segoe UI"/>
+          <w:b/>
+          <w:bCs/>
+          <w:color w:val="0D0D0D"/>
+          <w:kern w:val="0"/>
+          <w:lang w:val="en-IN" w:eastAsia="en-IN" w:bidi="hi-IN"/>
+          <w14:ligatures w14:val="none"/>
+        </w:rPr>
+        <w:t xml:space="preserve"> </w:t>
       </w:r>
     </w:p>
     <w:p>
@@ -706,6 +812,7 @@
         </w:rPr>
         <w:t xml:space="preserve"> to access the </w:t>
       </w:r>
+      <w:proofErr w:type="spellStart"/>
       <w:r>
         <w:rPr>
           <w:rFonts w:ascii="Segoe UI" w:hAnsi="Segoe UI" w:cs="Segoe UI"/>
@@ -714,6 +821,7 @@
         </w:rPr>
         <w:t>BookPro</w:t>
       </w:r>
+      <w:proofErr w:type="spellEnd"/>
       <w:r>
         <w:rPr>
           <w:rFonts w:ascii="Segoe UI" w:hAnsi="Segoe UI" w:cs="Segoe UI"/>
@@ -769,18 +877,65 @@
           <w:lang w:val="en-IN" w:eastAsia="en-IN" w:bidi="hi-IN"/>
           <w14:ligatures w14:val="none"/>
         </w:rPr>
-        <w:t>API Endpoints &lt;a name=”api-endpoints”&gt;&lt;/a&gt;</w:t>
-      </w:r>
-    </w:p>
-    <w:p>
-      <w:pPr>
-        <w:pStyle w:val="ListParagraph"/>
-        <w:rPr>
-          <w:rFonts w:ascii="Segoe UI" w:hAnsi="Segoe UI" w:cs="Segoe UI"/>
-          <w:color w:val="0D0D0D"/>
-          <w:shd w:val="clear" w:color="auto" w:fill="FFFFFF"/>
-        </w:rPr>
-      </w:pPr>
+        <w:t>API Endpoints &lt;a name</w:t>
+      </w:r>
+      <w:proofErr w:type="gramStart"/>
+      <w:r>
+        <w:rPr>
+          <w:rFonts w:ascii="Segoe UI" w:eastAsia="Times New Roman" w:hAnsi="Segoe UI" w:cs="Segoe UI"/>
+          <w:b/>
+          <w:bCs/>
+          <w:color w:val="0D0D0D"/>
+          <w:kern w:val="0"/>
+          <w:sz w:val="32"/>
+          <w:szCs w:val="32"/>
+          <w:lang w:val="en-IN" w:eastAsia="en-IN" w:bidi="hi-IN"/>
+          <w14:ligatures w14:val="none"/>
+        </w:rPr>
+        <w:t>=”</w:t>
+      </w:r>
+      <w:proofErr w:type="spellStart"/>
+      <w:r>
+        <w:rPr>
+          <w:rFonts w:ascii="Segoe UI" w:eastAsia="Times New Roman" w:hAnsi="Segoe UI" w:cs="Segoe UI"/>
+          <w:b/>
+          <w:bCs/>
+          <w:color w:val="0D0D0D"/>
+          <w:kern w:val="0"/>
+          <w:sz w:val="32"/>
+          <w:szCs w:val="32"/>
+          <w:lang w:val="en-IN" w:eastAsia="en-IN" w:bidi="hi-IN"/>
+          <w14:ligatures w14:val="none"/>
+        </w:rPr>
+        <w:t>api</w:t>
+      </w:r>
+      <w:proofErr w:type="spellEnd"/>
+      <w:proofErr w:type="gramEnd"/>
+      <w:r>
+        <w:rPr>
+          <w:rFonts w:ascii="Segoe UI" w:eastAsia="Times New Roman" w:hAnsi="Segoe UI" w:cs="Segoe UI"/>
+          <w:b/>
+          <w:bCs/>
+          <w:color w:val="0D0D0D"/>
+          <w:kern w:val="0"/>
+          <w:sz w:val="32"/>
+          <w:szCs w:val="32"/>
+          <w:lang w:val="en-IN" w:eastAsia="en-IN" w:bidi="hi-IN"/>
+          <w14:ligatures w14:val="none"/>
+        </w:rPr>
+        <w:t>-endpoints”&gt;&lt;/a&gt;</w:t>
+      </w:r>
+    </w:p>
+    <w:p>
+      <w:pPr>
+        <w:pStyle w:val="ListParagraph"/>
+        <w:rPr>
+          <w:rFonts w:ascii="Segoe UI" w:hAnsi="Segoe UI" w:cs="Segoe UI"/>
+          <w:color w:val="0D0D0D"/>
+          <w:shd w:val="clear" w:color="auto" w:fill="FFFFFF"/>
+        </w:rPr>
+      </w:pPr>
+      <w:proofErr w:type="spellStart"/>
       <w:r>
         <w:rPr>
           <w:rFonts w:ascii="Segoe UI" w:hAnsi="Segoe UI" w:cs="Segoe UI"/>
@@ -789,6 +944,7 @@
         </w:rPr>
         <w:t>BookPro</w:t>
       </w:r>
+      <w:proofErr w:type="spellEnd"/>
       <w:r>
         <w:rPr>
           <w:rFonts w:ascii="Segoe UI" w:hAnsi="Segoe UI" w:cs="Segoe UI"/>
@@ -837,51 +993,15 @@
           <w:bdr w:val="single" w:sz="2" w:space="0" w:color="E3E3E3" w:frame="1"/>
           <w:shd w:val="clear" w:color="auto" w:fill="FFFFFF"/>
         </w:rPr>
-        <w:t>‘/s</w:t>
-      </w:r>
-      <w:r>
-        <w:rPr>
-          <w:rStyle w:val="HTMLCode"/>
-          <w:rFonts w:ascii="Ubuntu Mono" w:eastAsiaTheme="minorHAnsi" w:hAnsi="Ubuntu Mono"/>
-          <w:b/>
-          <w:bCs/>
-          <w:color w:val="0D0D0D"/>
-          <w:sz w:val="21"/>
-          <w:szCs w:val="21"/>
-          <w:bdr w:val="single" w:sz="2" w:space="0" w:color="E3E3E3" w:frame="1"/>
-          <w:shd w:val="clear" w:color="auto" w:fill="FFFFFF"/>
-        </w:rPr>
-        <w:t>earch/?q=&lt;query&gt;</w:t>
-      </w:r>
-      <w:r>
-        <w:rPr>
-          <w:rStyle w:val="HTMLCode"/>
-          <w:rFonts w:ascii="Ubuntu Mono" w:eastAsiaTheme="minorHAnsi" w:hAnsi="Ubuntu Mono"/>
-          <w:b/>
-          <w:bCs/>
-          <w:color w:val="0D0D0D"/>
-          <w:sz w:val="21"/>
-          <w:szCs w:val="21"/>
-          <w:bdr w:val="single" w:sz="2" w:space="0" w:color="E3E3E3" w:frame="1"/>
-          <w:shd w:val="clear" w:color="auto" w:fill="FFFFFF"/>
-        </w:rPr>
-        <w:t>’</w:t>
-      </w:r>
-      <w:r>
-        <w:rPr>
-          <w:rFonts w:ascii="Segoe UI" w:hAnsi="Segoe UI" w:cs="Segoe UI"/>
-          <w:color w:val="0D0D0D"/>
-          <w:shd w:val="clear" w:color="auto" w:fill="FFFFFF"/>
-        </w:rPr>
-        <w:t>: Endpoint for searching books using an external API</w:t>
-      </w:r>
-      <w:r>
-        <w:rPr>
-          <w:rFonts w:ascii="Segoe UI" w:hAnsi="Segoe UI" w:cs="Segoe UI"/>
-          <w:color w:val="0D0D0D"/>
-          <w:shd w:val="clear" w:color="auto" w:fill="FFFFFF"/>
-        </w:rPr>
-        <w:t>.</w:t>
+        <w:t>‘/search/?q=&lt;query&gt;’</w:t>
+      </w:r>
+      <w:r>
+        <w:rPr>
+          <w:rFonts w:ascii="Segoe UI" w:hAnsi="Segoe UI" w:cs="Segoe UI"/>
+          <w:color w:val="0D0D0D"/>
+          <w:shd w:val="clear" w:color="auto" w:fill="FFFFFF"/>
+        </w:rPr>
+        <w:t>: Endpoint for searching books using an external API.</w:t>
       </w:r>
     </w:p>
     <w:p>
@@ -913,23 +1033,45 @@
           <w:bdr w:val="single" w:sz="2" w:space="0" w:color="E3E3E3" w:frame="1"/>
           <w:shd w:val="clear" w:color="auto" w:fill="FFFFFF"/>
         </w:rPr>
-        <w:t>/add-to-recommendations/</w:t>
-      </w:r>
-      <w:r>
-        <w:rPr>
-          <w:rFonts w:ascii="Segoe UI" w:hAnsi="Segoe UI" w:cs="Segoe UI"/>
-          <w:color w:val="0D0D0D"/>
-          <w:shd w:val="clear" w:color="auto" w:fill="FFFFFF"/>
-        </w:rPr>
-        <w:t>: Endpoint for adding a book recommendation to the system</w:t>
-      </w:r>
-      <w:r>
-        <w:rPr>
-          <w:rFonts w:ascii="Segoe UI" w:hAnsi="Segoe UI" w:cs="Segoe UI"/>
-          <w:color w:val="0D0D0D"/>
-          <w:shd w:val="clear" w:color="auto" w:fill="FFFFFF"/>
-        </w:rPr>
-        <w:t>.</w:t>
+        <w:t>/</w:t>
+      </w:r>
+      <w:proofErr w:type="gramStart"/>
+      <w:r>
+        <w:rPr>
+          <w:rStyle w:val="HTMLCode"/>
+          <w:rFonts w:ascii="Ubuntu Mono" w:eastAsiaTheme="minorHAnsi" w:hAnsi="Ubuntu Mono"/>
+          <w:b/>
+          <w:bCs/>
+          <w:color w:val="0D0D0D"/>
+          <w:sz w:val="21"/>
+          <w:szCs w:val="21"/>
+          <w:bdr w:val="single" w:sz="2" w:space="0" w:color="E3E3E3" w:frame="1"/>
+          <w:shd w:val="clear" w:color="auto" w:fill="FFFFFF"/>
+        </w:rPr>
+        <w:t>add</w:t>
+      </w:r>
+      <w:proofErr w:type="gramEnd"/>
+      <w:r>
+        <w:rPr>
+          <w:rStyle w:val="HTMLCode"/>
+          <w:rFonts w:ascii="Ubuntu Mono" w:eastAsiaTheme="minorHAnsi" w:hAnsi="Ubuntu Mono"/>
+          <w:b/>
+          <w:bCs/>
+          <w:color w:val="0D0D0D"/>
+          <w:sz w:val="21"/>
+          <w:szCs w:val="21"/>
+          <w:bdr w:val="single" w:sz="2" w:space="0" w:color="E3E3E3" w:frame="1"/>
+          <w:shd w:val="clear" w:color="auto" w:fill="FFFFFF"/>
+        </w:rPr>
+        <w:t>-to-recommendations/</w:t>
+      </w:r>
+      <w:r>
+        <w:rPr>
+          <w:rFonts w:ascii="Segoe UI" w:hAnsi="Segoe UI" w:cs="Segoe UI"/>
+          <w:color w:val="0D0D0D"/>
+          <w:shd w:val="clear" w:color="auto" w:fill="FFFFFF"/>
+        </w:rPr>
+        <w:t>: Endpoint for adding a book recommendation to the system.</w:t>
       </w:r>
     </w:p>
     <w:p>
@@ -961,23 +1103,61 @@
           <w:bdr w:val="single" w:sz="2" w:space="0" w:color="E3E3E3" w:frame="1"/>
           <w:shd w:val="clear" w:color="auto" w:fill="FFFFFF"/>
         </w:rPr>
-        <w:t>/like_recommendation/</w:t>
-      </w:r>
-      <w:r>
-        <w:rPr>
-          <w:rFonts w:ascii="Segoe UI" w:hAnsi="Segoe UI" w:cs="Segoe UI"/>
-          <w:color w:val="0D0D0D"/>
-          <w:shd w:val="clear" w:color="auto" w:fill="FFFFFF"/>
-        </w:rPr>
-        <w:t>: Endpoint for liking a book recommendation</w:t>
-      </w:r>
-      <w:r>
-        <w:rPr>
-          <w:rFonts w:ascii="Segoe UI" w:hAnsi="Segoe UI" w:cs="Segoe UI"/>
-          <w:color w:val="0D0D0D"/>
-          <w:shd w:val="clear" w:color="auto" w:fill="FFFFFF"/>
-        </w:rPr>
-        <w:t>.</w:t>
+        <w:t>/</w:t>
+      </w:r>
+      <w:proofErr w:type="spellStart"/>
+      <w:proofErr w:type="gramStart"/>
+      <w:r>
+        <w:rPr>
+          <w:rStyle w:val="HTMLCode"/>
+          <w:rFonts w:ascii="Ubuntu Mono" w:eastAsiaTheme="minorHAnsi" w:hAnsi="Ubuntu Mono"/>
+          <w:b/>
+          <w:bCs/>
+          <w:color w:val="0D0D0D"/>
+          <w:sz w:val="21"/>
+          <w:szCs w:val="21"/>
+          <w:bdr w:val="single" w:sz="2" w:space="0" w:color="E3E3E3" w:frame="1"/>
+          <w:shd w:val="clear" w:color="auto" w:fill="FFFFFF"/>
+        </w:rPr>
+        <w:t>like</w:t>
+      </w:r>
+      <w:proofErr w:type="gramEnd"/>
+      <w:r>
+        <w:rPr>
+          <w:rStyle w:val="HTMLCode"/>
+          <w:rFonts w:ascii="Ubuntu Mono" w:eastAsiaTheme="minorHAnsi" w:hAnsi="Ubuntu Mono"/>
+          <w:b/>
+          <w:bCs/>
+          <w:color w:val="0D0D0D"/>
+          <w:sz w:val="21"/>
+          <w:szCs w:val="21"/>
+          <w:bdr w:val="single" w:sz="2" w:space="0" w:color="E3E3E3" w:frame="1"/>
+          <w:shd w:val="clear" w:color="auto" w:fill="FFFFFF"/>
+        </w:rPr>
+        <w:t>_recommendation</w:t>
+      </w:r>
+      <w:proofErr w:type="spellEnd"/>
+      <w:r>
+        <w:rPr>
+          <w:rStyle w:val="HTMLCode"/>
+          <w:rFonts w:ascii="Ubuntu Mono" w:eastAsiaTheme="minorHAnsi" w:hAnsi="Ubuntu Mono"/>
+          <w:b/>
+          <w:bCs/>
+          <w:color w:val="0D0D0D"/>
+          <w:sz w:val="21"/>
+          <w:szCs w:val="21"/>
+          <w:bdr w:val="single" w:sz="2" w:space="0" w:color="E3E3E3" w:frame="1"/>
+          <w:shd w:val="clear" w:color="auto" w:fill="FFFFFF"/>
+        </w:rPr>
+        <w:t>/</w:t>
+      </w:r>
+      <w:r>
+        <w:rPr>
+          <w:rFonts w:ascii="Segoe UI" w:hAnsi="Segoe UI" w:cs="Segoe UI"/>
+          <w:color w:val="0D0D0D"/>
+          <w:shd w:val="clear" w:color="auto" w:fill="FFFFFF"/>
+        </w:rPr>
+        <w:t>: Endpoint for liking a book recommendation.</w:t>
       </w:r>
     </w:p>
     <w:p>
@@ -1009,23 +1189,91 @@
           <w:bdr w:val="single" w:sz="2" w:space="0" w:color="E3E3E3" w:frame="1"/>
           <w:shd w:val="clear" w:color="auto" w:fill="FFFFFF"/>
         </w:rPr>
-        <w:t>/add_comment/&lt;recommendation_id&gt;/</w:t>
-      </w:r>
-      <w:r>
-        <w:rPr>
-          <w:rFonts w:ascii="Segoe UI" w:hAnsi="Segoe UI" w:cs="Segoe UI"/>
-          <w:color w:val="0D0D0D"/>
-          <w:shd w:val="clear" w:color="auto" w:fill="FFFFFF"/>
-        </w:rPr>
-        <w:t>: Endpoint for adding a comment to a book recommendation</w:t>
-      </w:r>
-      <w:r>
-        <w:rPr>
-          <w:rFonts w:ascii="Segoe UI" w:hAnsi="Segoe UI" w:cs="Segoe UI"/>
-          <w:color w:val="0D0D0D"/>
-          <w:shd w:val="clear" w:color="auto" w:fill="FFFFFF"/>
-        </w:rPr>
-        <w:t>.</w:t>
+        <w:t>/</w:t>
+      </w:r>
+      <w:proofErr w:type="spellStart"/>
+      <w:proofErr w:type="gramStart"/>
+      <w:r>
+        <w:rPr>
+          <w:rStyle w:val="HTMLCode"/>
+          <w:rFonts w:ascii="Ubuntu Mono" w:eastAsiaTheme="minorHAnsi" w:hAnsi="Ubuntu Mono"/>
+          <w:b/>
+          <w:bCs/>
+          <w:color w:val="0D0D0D"/>
+          <w:sz w:val="21"/>
+          <w:szCs w:val="21"/>
+          <w:bdr w:val="single" w:sz="2" w:space="0" w:color="E3E3E3" w:frame="1"/>
+          <w:shd w:val="clear" w:color="auto" w:fill="FFFFFF"/>
+        </w:rPr>
+        <w:t>add</w:t>
+      </w:r>
+      <w:proofErr w:type="gramEnd"/>
+      <w:r>
+        <w:rPr>
+          <w:rStyle w:val="HTMLCode"/>
+          <w:rFonts w:ascii="Ubuntu Mono" w:eastAsiaTheme="minorHAnsi" w:hAnsi="Ubuntu Mono"/>
+          <w:b/>
+          <w:bCs/>
+          <w:color w:val="0D0D0D"/>
+          <w:sz w:val="21"/>
+          <w:szCs w:val="21"/>
+          <w:bdr w:val="single" w:sz="2" w:space="0" w:color="E3E3E3" w:frame="1"/>
+          <w:shd w:val="clear" w:color="auto" w:fill="FFFFFF"/>
+        </w:rPr>
+        <w:t>_comment</w:t>
+      </w:r>
+      <w:proofErr w:type="spellEnd"/>
+      <w:r>
+        <w:rPr>
+          <w:rStyle w:val="HTMLCode"/>
+          <w:rFonts w:ascii="Ubuntu Mono" w:eastAsiaTheme="minorHAnsi" w:hAnsi="Ubuntu Mono"/>
+          <w:b/>
+          <w:bCs/>
+          <w:color w:val="0D0D0D"/>
+          <w:sz w:val="21"/>
+          <w:szCs w:val="21"/>
+          <w:bdr w:val="single" w:sz="2" w:space="0" w:color="E3E3E3" w:frame="1"/>
+          <w:shd w:val="clear" w:color="auto" w:fill="FFFFFF"/>
+        </w:rPr>
+        <w:t>/&lt;</w:t>
+      </w:r>
+      <w:proofErr w:type="spellStart"/>
+      <w:r>
+        <w:rPr>
+          <w:rStyle w:val="HTMLCode"/>
+          <w:rFonts w:ascii="Ubuntu Mono" w:eastAsiaTheme="minorHAnsi" w:hAnsi="Ubuntu Mono"/>
+          <w:b/>
+          <w:bCs/>
+          <w:color w:val="0D0D0D"/>
+          <w:sz w:val="21"/>
+          <w:szCs w:val="21"/>
+          <w:bdr w:val="single" w:sz="2" w:space="0" w:color="E3E3E3" w:frame="1"/>
+          <w:shd w:val="clear" w:color="auto" w:fill="FFFFFF"/>
+        </w:rPr>
+        <w:t>recommendation_id</w:t>
+      </w:r>
+      <w:proofErr w:type="spellEnd"/>
+      <w:r>
+        <w:rPr>
+          <w:rStyle w:val="HTMLCode"/>
+          <w:rFonts w:ascii="Ubuntu Mono" w:eastAsiaTheme="minorHAnsi" w:hAnsi="Ubuntu Mono"/>
+          <w:b/>
+          <w:bCs/>
+          <w:color w:val="0D0D0D"/>
+          <w:sz w:val="21"/>
+          <w:szCs w:val="21"/>
+          <w:bdr w:val="single" w:sz="2" w:space="0" w:color="E3E3E3" w:frame="1"/>
+          <w:shd w:val="clear" w:color="auto" w:fill="FFFFFF"/>
+        </w:rPr>
+        <w:t>&gt;/</w:t>
+      </w:r>
+      <w:r>
+        <w:rPr>
+          <w:rFonts w:ascii="Segoe UI" w:hAnsi="Segoe UI" w:cs="Segoe UI"/>
+          <w:color w:val="0D0D0D"/>
+          <w:shd w:val="clear" w:color="auto" w:fill="FFFFFF"/>
+        </w:rPr>
+        <w:t>: Endpoint for adding a comment to a book recommendation.</w:t>
       </w:r>
     </w:p>
     <w:p>
@@ -1099,7 +1347,37 @@
           <w14:ligatures w14:val="none"/>
         </w:rPr>
         <w:lastRenderedPageBreak/>
-        <w:t>Usage Examples &lt;a name=”usage-examples”&gt;&lt;/a&gt;</w:t>
+        <w:t>Usage Examples &lt;a name</w:t>
+      </w:r>
+      <w:proofErr w:type="gramStart"/>
+      <w:r>
+        <w:rPr>
+          <w:rFonts w:ascii="Segoe UI" w:eastAsia="Times New Roman" w:hAnsi="Segoe UI" w:cs="Segoe UI"/>
+          <w:b/>
+          <w:bCs/>
+          <w:color w:val="0D0D0D"/>
+          <w:kern w:val="0"/>
+          <w:sz w:val="28"/>
+          <w:szCs w:val="28"/>
+          <w:lang w:val="en-IN" w:eastAsia="en-IN" w:bidi="hi-IN"/>
+          <w14:ligatures w14:val="none"/>
+        </w:rPr>
+        <w:t>=”usage</w:t>
+      </w:r>
+      <w:proofErr w:type="gramEnd"/>
+      <w:r>
+        <w:rPr>
+          <w:rFonts w:ascii="Segoe UI" w:eastAsia="Times New Roman" w:hAnsi="Segoe UI" w:cs="Segoe UI"/>
+          <w:b/>
+          <w:bCs/>
+          <w:color w:val="0D0D0D"/>
+          <w:kern w:val="0"/>
+          <w:sz w:val="28"/>
+          <w:szCs w:val="28"/>
+          <w:lang w:val="en-IN" w:eastAsia="en-IN" w:bidi="hi-IN"/>
+          <w14:ligatures w14:val="none"/>
+        </w:rPr>
+        <w:t>-examples”&gt;&lt;/a&gt;</w:t>
       </w:r>
     </w:p>
     <w:p>
@@ -1149,7 +1427,37 @@
           <w:lang w:val="en-IN" w:eastAsia="en-IN" w:bidi="hi-IN"/>
           <w14:ligatures w14:val="none"/>
         </w:rPr>
-        <w:t xml:space="preserve">Search for books : </w:t>
+        <w:t xml:space="preserve">Search for </w:t>
+      </w:r>
+      <w:proofErr w:type="gramStart"/>
+      <w:r>
+        <w:rPr>
+          <w:rFonts w:ascii="Segoe UI" w:eastAsia="Times New Roman" w:hAnsi="Segoe UI" w:cs="Segoe UI"/>
+          <w:b/>
+          <w:bCs/>
+          <w:color w:val="0D0D0D"/>
+          <w:kern w:val="0"/>
+          <w:sz w:val="24"/>
+          <w:szCs w:val="24"/>
+          <w:lang w:val="en-IN" w:eastAsia="en-IN" w:bidi="hi-IN"/>
+          <w14:ligatures w14:val="none"/>
+        </w:rPr>
+        <w:t>books :</w:t>
+      </w:r>
+      <w:proofErr w:type="gramEnd"/>
+      <w:r>
+        <w:rPr>
+          <w:rFonts w:ascii="Segoe UI" w:eastAsia="Times New Roman" w:hAnsi="Segoe UI" w:cs="Segoe UI"/>
+          <w:b/>
+          <w:bCs/>
+          <w:color w:val="0D0D0D"/>
+          <w:kern w:val="0"/>
+          <w:sz w:val="24"/>
+          <w:szCs w:val="24"/>
+          <w:lang w:val="en-IN" w:eastAsia="en-IN" w:bidi="hi-IN"/>
+          <w14:ligatures w14:val="none"/>
+        </w:rPr>
+        <w:t xml:space="preserve"> </w:t>
       </w:r>
       <w:r>
         <w:rPr>
@@ -1185,6 +1493,7 @@
           <w14:ligatures w14:val="none"/>
         </w:rPr>
       </w:pPr>
+      <w:proofErr w:type="gramStart"/>
       <w:r>
         <w:rPr>
           <w:rFonts w:ascii="Segoe UI" w:eastAsia="Times New Roman" w:hAnsi="Segoe UI" w:cs="Segoe UI"/>
@@ -1209,7 +1518,22 @@
           <w:lang w:val="en-IN" w:eastAsia="en-IN" w:bidi="hi-IN"/>
           <w14:ligatures w14:val="none"/>
         </w:rPr>
-        <w:t xml:space="preserve"> : </w:t>
+        <w:t xml:space="preserve"> :</w:t>
+      </w:r>
+      <w:proofErr w:type="gramEnd"/>
+      <w:r>
+        <w:rPr>
+          <w:rFonts w:ascii="Segoe UI" w:eastAsia="Times New Roman" w:hAnsi="Segoe UI" w:cs="Segoe UI"/>
+          <w:b/>
+          <w:bCs/>
+          <w:color w:val="0D0D0D"/>
+          <w:kern w:val="0"/>
+          <w:sz w:val="24"/>
+          <w:szCs w:val="24"/>
+          <w:lang w:val="en-IN" w:eastAsia="en-IN" w:bidi="hi-IN"/>
+          <w14:ligatures w14:val="none"/>
+        </w:rPr>
+        <w:t xml:space="preserve"> </w:t>
       </w:r>
       <w:r>
         <w:rPr>
@@ -1239,6 +1563,7 @@
           <w14:ligatures w14:val="none"/>
         </w:rPr>
       </w:pPr>
+      <w:proofErr w:type="gramStart"/>
       <w:r>
         <w:rPr>
           <w:rFonts w:ascii="Segoe UI" w:eastAsia="Times New Roman" w:hAnsi="Segoe UI" w:cs="Segoe UI"/>
@@ -1251,6 +1576,7 @@
         </w:rPr>
         <w:t>Example :</w:t>
       </w:r>
+      <w:proofErr w:type="gramEnd"/>
       <w:r>
         <w:rPr>
           <w:rFonts w:ascii="Segoe UI" w:eastAsia="Times New Roman" w:hAnsi="Segoe UI" w:cs="Segoe UI"/>
@@ -1271,8 +1597,18 @@
           <w:color w:val="0D0D0D"/>
           <w:shd w:val="clear" w:color="auto" w:fill="FFFFFF"/>
         </w:rPr>
-        <w:t>/search/?q=harry+potter</w:t>
-      </w:r>
+        <w:t>/search/?q=</w:t>
+      </w:r>
+      <w:proofErr w:type="spellStart"/>
+      <w:r>
+        <w:rPr>
+          <w:rFonts w:ascii="Segoe UI" w:hAnsi="Segoe UI" w:cs="Segoe UI"/>
+          <w:color w:val="0D0D0D"/>
+          <w:shd w:val="clear" w:color="auto" w:fill="FFFFFF"/>
+        </w:rPr>
+        <w:t>harry+potter</w:t>
+      </w:r>
+      <w:proofErr w:type="spellEnd"/>
     </w:p>
     <w:p>
       <w:pPr>
@@ -1293,6 +1629,7 @@
           <w14:ligatures w14:val="none"/>
         </w:rPr>
       </w:pPr>
+      <w:proofErr w:type="gramStart"/>
       <w:r>
         <w:rPr>
           <w:rFonts w:ascii="Segoe UI" w:eastAsia="Times New Roman" w:hAnsi="Segoe UI" w:cs="Segoe UI"/>
@@ -1305,6 +1642,7 @@
         </w:rPr>
         <w:t>Description :</w:t>
       </w:r>
+      <w:proofErr w:type="gramEnd"/>
       <w:r>
         <w:rPr>
           <w:rFonts w:ascii="Segoe UI" w:eastAsia="Times New Roman" w:hAnsi="Segoe UI" w:cs="Segoe UI"/>
@@ -1376,21 +1714,37 @@
           <w:lang w:val="en-IN" w:eastAsia="en-IN" w:bidi="hi-IN"/>
           <w14:ligatures w14:val="none"/>
         </w:rPr>
-        <w:t>Add a Recommendation</w:t>
-      </w:r>
-      <w:r>
-        <w:rPr>
-          <w:rFonts w:ascii="Segoe UI" w:eastAsia="Times New Roman" w:hAnsi="Segoe UI" w:cs="Segoe UI"/>
-          <w:b/>
-          <w:bCs/>
-          <w:color w:val="0D0D0D"/>
-          <w:kern w:val="0"/>
-          <w:sz w:val="24"/>
-          <w:szCs w:val="24"/>
-          <w:lang w:val="en-IN" w:eastAsia="en-IN" w:bidi="hi-IN"/>
-          <w14:ligatures w14:val="none"/>
-        </w:rPr>
-        <w:t xml:space="preserve"> : </w:t>
+        <w:t xml:space="preserve">Add a </w:t>
+      </w:r>
+      <w:proofErr w:type="gramStart"/>
+      <w:r>
+        <w:rPr>
+          <w:rFonts w:ascii="Segoe UI" w:eastAsia="Times New Roman" w:hAnsi="Segoe UI" w:cs="Segoe UI"/>
+          <w:b/>
+          <w:bCs/>
+          <w:color w:val="0D0D0D"/>
+          <w:kern w:val="0"/>
+          <w:sz w:val="24"/>
+          <w:szCs w:val="24"/>
+          <w:lang w:val="en-IN" w:eastAsia="en-IN" w:bidi="hi-IN"/>
+          <w14:ligatures w14:val="none"/>
+        </w:rPr>
+        <w:t>Recommendation :</w:t>
+      </w:r>
+      <w:proofErr w:type="gramEnd"/>
+      <w:r>
+        <w:rPr>
+          <w:rFonts w:ascii="Segoe UI" w:eastAsia="Times New Roman" w:hAnsi="Segoe UI" w:cs="Segoe UI"/>
+          <w:b/>
+          <w:bCs/>
+          <w:color w:val="0D0D0D"/>
+          <w:kern w:val="0"/>
+          <w:sz w:val="24"/>
+          <w:szCs w:val="24"/>
+          <w:lang w:val="en-IN" w:eastAsia="en-IN" w:bidi="hi-IN"/>
+          <w14:ligatures w14:val="none"/>
+        </w:rPr>
+        <w:t xml:space="preserve"> </w:t>
       </w:r>
       <w:r>
         <w:rPr>
@@ -1426,6 +1780,7 @@
           <w14:ligatures w14:val="none"/>
         </w:rPr>
       </w:pPr>
+      <w:proofErr w:type="gramStart"/>
       <w:r>
         <w:rPr>
           <w:rFonts w:ascii="Segoe UI" w:eastAsia="Times New Roman" w:hAnsi="Segoe UI" w:cs="Segoe UI"/>
@@ -1450,31 +1805,30 @@
           <w:lang w:val="en-IN" w:eastAsia="en-IN" w:bidi="hi-IN"/>
           <w14:ligatures w14:val="none"/>
         </w:rPr>
-        <w:t xml:space="preserve"> : </w:t>
-      </w:r>
-      <w:r>
-        <w:rPr>
-          <w:rFonts w:ascii="Segoe UI" w:hAnsi="Segoe UI" w:cs="Segoe UI"/>
-          <w:color w:val="0D0D0D"/>
-          <w:shd w:val="clear" w:color="auto" w:fill="FFFFFF"/>
-        </w:rPr>
-        <w:t>/</w:t>
-      </w:r>
-      <w:r>
-        <w:rPr>
-          <w:rFonts w:ascii="Segoe UI" w:hAnsi="Segoe UI" w:cs="Segoe UI"/>
-          <w:color w:val="0D0D0D"/>
-          <w:shd w:val="clear" w:color="auto" w:fill="FFFFFF"/>
-        </w:rPr>
-        <w:t>add-to-recommendations</w:t>
-      </w:r>
-      <w:r>
-        <w:rPr>
-          <w:rFonts w:ascii="Segoe UI" w:hAnsi="Segoe UI" w:cs="Segoe UI"/>
-          <w:color w:val="0D0D0D"/>
-          <w:shd w:val="clear" w:color="auto" w:fill="FFFFFF"/>
-        </w:rPr>
-        <w:t>/</w:t>
+        <w:t xml:space="preserve"> :</w:t>
+      </w:r>
+      <w:proofErr w:type="gramEnd"/>
+      <w:r>
+        <w:rPr>
+          <w:rFonts w:ascii="Segoe UI" w:eastAsia="Times New Roman" w:hAnsi="Segoe UI" w:cs="Segoe UI"/>
+          <w:b/>
+          <w:bCs/>
+          <w:color w:val="0D0D0D"/>
+          <w:kern w:val="0"/>
+          <w:sz w:val="24"/>
+          <w:szCs w:val="24"/>
+          <w:lang w:val="en-IN" w:eastAsia="en-IN" w:bidi="hi-IN"/>
+          <w14:ligatures w14:val="none"/>
+        </w:rPr>
+        <w:t xml:space="preserve"> </w:t>
+      </w:r>
+      <w:r>
+        <w:rPr>
+          <w:rFonts w:ascii="Segoe UI" w:hAnsi="Segoe UI" w:cs="Segoe UI"/>
+          <w:color w:val="0D0D0D"/>
+          <w:shd w:val="clear" w:color="auto" w:fill="FFFFFF"/>
+        </w:rPr>
+        <w:t>/add-to-recommendations/</w:t>
       </w:r>
     </w:p>
     <w:p>
@@ -1496,17 +1850,31 @@
           <w14:ligatures w14:val="none"/>
         </w:rPr>
       </w:pPr>
-      <w:r>
-        <w:rPr>
-          <w:rFonts w:ascii="Segoe UI" w:eastAsia="Times New Roman" w:hAnsi="Segoe UI" w:cs="Segoe UI"/>
-          <w:b/>
-          <w:bCs/>
-          <w:color w:val="0D0D0D"/>
-          <w:kern w:val="0"/>
-          <w:lang w:val="en-IN" w:eastAsia="en-IN" w:bidi="hi-IN"/>
-          <w14:ligatures w14:val="none"/>
-        </w:rPr>
-        <w:t xml:space="preserve">Method : </w:t>
+      <w:proofErr w:type="gramStart"/>
+      <w:r>
+        <w:rPr>
+          <w:rFonts w:ascii="Segoe UI" w:eastAsia="Times New Roman" w:hAnsi="Segoe UI" w:cs="Segoe UI"/>
+          <w:b/>
+          <w:bCs/>
+          <w:color w:val="0D0D0D"/>
+          <w:kern w:val="0"/>
+          <w:lang w:val="en-IN" w:eastAsia="en-IN" w:bidi="hi-IN"/>
+          <w14:ligatures w14:val="none"/>
+        </w:rPr>
+        <w:t>Method :</w:t>
+      </w:r>
+      <w:proofErr w:type="gramEnd"/>
+      <w:r>
+        <w:rPr>
+          <w:rFonts w:ascii="Segoe UI" w:eastAsia="Times New Roman" w:hAnsi="Segoe UI" w:cs="Segoe UI"/>
+          <w:b/>
+          <w:bCs/>
+          <w:color w:val="0D0D0D"/>
+          <w:kern w:val="0"/>
+          <w:lang w:val="en-IN" w:eastAsia="en-IN" w:bidi="hi-IN"/>
+          <w14:ligatures w14:val="none"/>
+        </w:rPr>
+        <w:t xml:space="preserve"> </w:t>
       </w:r>
       <w:r>
         <w:rPr>
@@ -1622,7 +1990,35 @@
           <w:color w:val="0D0D0D"/>
           <w:shd w:val="clear" w:color="auto" w:fill="FFFFFF"/>
         </w:rPr>
-        <w:t xml:space="preserve">    "book_title": "Harry Potter and the Sorcerer's Stone",</w:t>
+        <w:t xml:space="preserve">    "</w:t>
+      </w:r>
+      <w:proofErr w:type="spellStart"/>
+      <w:proofErr w:type="gramStart"/>
+      <w:r>
+        <w:rPr>
+          <w:rFonts w:ascii="Segoe UI" w:hAnsi="Segoe UI" w:cs="Segoe UI"/>
+          <w:color w:val="0D0D0D"/>
+          <w:shd w:val="clear" w:color="auto" w:fill="FFFFFF"/>
+        </w:rPr>
+        <w:t>book</w:t>
+      </w:r>
+      <w:proofErr w:type="gramEnd"/>
+      <w:r>
+        <w:rPr>
+          <w:rFonts w:ascii="Segoe UI" w:hAnsi="Segoe UI" w:cs="Segoe UI"/>
+          <w:color w:val="0D0D0D"/>
+          <w:shd w:val="clear" w:color="auto" w:fill="FFFFFF"/>
+        </w:rPr>
+        <w:t>_title</w:t>
+      </w:r>
+      <w:proofErr w:type="spellEnd"/>
+      <w:r>
+        <w:rPr>
+          <w:rFonts w:ascii="Segoe UI" w:hAnsi="Segoe UI" w:cs="Segoe UI"/>
+          <w:color w:val="0D0D0D"/>
+          <w:shd w:val="clear" w:color="auto" w:fill="FFFFFF"/>
+        </w:rPr>
+        <w:t>": "Harry Potter and the Sorcerer's Stone",</w:t>
       </w:r>
     </w:p>
     <w:p>
@@ -1641,7 +2037,35 @@
           <w:color w:val="0D0D0D"/>
           <w:shd w:val="clear" w:color="auto" w:fill="FFFFFF"/>
         </w:rPr>
-        <w:t xml:space="preserve">    "book_description": "The first book in the Harry Potter series.",</w:t>
+        <w:t xml:space="preserve">    "</w:t>
+      </w:r>
+      <w:proofErr w:type="spellStart"/>
+      <w:proofErr w:type="gramStart"/>
+      <w:r>
+        <w:rPr>
+          <w:rFonts w:ascii="Segoe UI" w:hAnsi="Segoe UI" w:cs="Segoe UI"/>
+          <w:color w:val="0D0D0D"/>
+          <w:shd w:val="clear" w:color="auto" w:fill="FFFFFF"/>
+        </w:rPr>
+        <w:t>book</w:t>
+      </w:r>
+      <w:proofErr w:type="gramEnd"/>
+      <w:r>
+        <w:rPr>
+          <w:rFonts w:ascii="Segoe UI" w:hAnsi="Segoe UI" w:cs="Segoe UI"/>
+          <w:color w:val="0D0D0D"/>
+          <w:shd w:val="clear" w:color="auto" w:fill="FFFFFF"/>
+        </w:rPr>
+        <w:t>_description</w:t>
+      </w:r>
+      <w:proofErr w:type="spellEnd"/>
+      <w:r>
+        <w:rPr>
+          <w:rFonts w:ascii="Segoe UI" w:hAnsi="Segoe UI" w:cs="Segoe UI"/>
+          <w:color w:val="0D0D0D"/>
+          <w:shd w:val="clear" w:color="auto" w:fill="FFFFFF"/>
+        </w:rPr>
+        <w:t>": "The first book in the Harry Potter series.",</w:t>
       </w:r>
     </w:p>
     <w:p>
@@ -1679,7 +2103,35 @@
           <w:color w:val="0D0D0D"/>
           <w:shd w:val="clear" w:color="auto" w:fill="FFFFFF"/>
         </w:rPr>
-        <w:t xml:space="preserve">    "cover_image": "https://example.com/image.jpg",</w:t>
+        <w:t xml:space="preserve">    "</w:t>
+      </w:r>
+      <w:proofErr w:type="spellStart"/>
+      <w:proofErr w:type="gramStart"/>
+      <w:r>
+        <w:rPr>
+          <w:rFonts w:ascii="Segoe UI" w:hAnsi="Segoe UI" w:cs="Segoe UI"/>
+          <w:color w:val="0D0D0D"/>
+          <w:shd w:val="clear" w:color="auto" w:fill="FFFFFF"/>
+        </w:rPr>
+        <w:t>cover</w:t>
+      </w:r>
+      <w:proofErr w:type="gramEnd"/>
+      <w:r>
+        <w:rPr>
+          <w:rFonts w:ascii="Segoe UI" w:hAnsi="Segoe UI" w:cs="Segoe UI"/>
+          <w:color w:val="0D0D0D"/>
+          <w:shd w:val="clear" w:color="auto" w:fill="FFFFFF"/>
+        </w:rPr>
+        <w:t>_image</w:t>
+      </w:r>
+      <w:proofErr w:type="spellEnd"/>
+      <w:r>
+        <w:rPr>
+          <w:rFonts w:ascii="Segoe UI" w:hAnsi="Segoe UI" w:cs="Segoe UI"/>
+          <w:color w:val="0D0D0D"/>
+          <w:shd w:val="clear" w:color="auto" w:fill="FFFFFF"/>
+        </w:rPr>
+        <w:t>": "https://example.com/image.jpg",</w:t>
       </w:r>
     </w:p>
     <w:p>
@@ -1736,7 +2188,35 @@
           <w:color w:val="0D0D0D"/>
           <w:shd w:val="clear" w:color="auto" w:fill="FFFFFF"/>
         </w:rPr>
-        <w:t xml:space="preserve">    "publication_date": "1997-06-26",</w:t>
+        <w:t xml:space="preserve">    "</w:t>
+      </w:r>
+      <w:proofErr w:type="spellStart"/>
+      <w:proofErr w:type="gramStart"/>
+      <w:r>
+        <w:rPr>
+          <w:rFonts w:ascii="Segoe UI" w:hAnsi="Segoe UI" w:cs="Segoe UI"/>
+          <w:color w:val="0D0D0D"/>
+          <w:shd w:val="clear" w:color="auto" w:fill="FFFFFF"/>
+        </w:rPr>
+        <w:t>publication</w:t>
+      </w:r>
+      <w:proofErr w:type="gramEnd"/>
+      <w:r>
+        <w:rPr>
+          <w:rFonts w:ascii="Segoe UI" w:hAnsi="Segoe UI" w:cs="Segoe UI"/>
+          <w:color w:val="0D0D0D"/>
+          <w:shd w:val="clear" w:color="auto" w:fill="FFFFFF"/>
+        </w:rPr>
+        <w:t>_date</w:t>
+      </w:r>
+      <w:proofErr w:type="spellEnd"/>
+      <w:r>
+        <w:rPr>
+          <w:rFonts w:ascii="Segoe UI" w:hAnsi="Segoe UI" w:cs="Segoe UI"/>
+          <w:color w:val="0D0D0D"/>
+          <w:shd w:val="clear" w:color="auto" w:fill="FFFFFF"/>
+        </w:rPr>
+        <w:t>": "1997-06-26",</w:t>
       </w:r>
     </w:p>
     <w:p>
@@ -1790,6 +2270,7 @@
           <w:shd w:val="clear" w:color="auto" w:fill="FFFFFF"/>
         </w:rPr>
       </w:pPr>
+      <w:proofErr w:type="gramStart"/>
       <w:r>
         <w:rPr>
           <w:rFonts w:ascii="Segoe UI" w:eastAsia="Times New Roman" w:hAnsi="Segoe UI" w:cs="Segoe UI"/>
@@ -1802,6 +2283,7 @@
         </w:rPr>
         <w:t>Description :</w:t>
       </w:r>
+      <w:proofErr w:type="gramEnd"/>
       <w:r>
         <w:rPr>
           <w:rFonts w:ascii="Segoe UI" w:eastAsia="Times New Roman" w:hAnsi="Segoe UI" w:cs="Segoe UI"/>
@@ -1834,15 +2316,7 @@
           <w:color w:val="0D0D0D"/>
           <w:shd w:val="clear" w:color="auto" w:fill="FFFFFF"/>
         </w:rPr>
-        <w:t>his endpoint allows users to add a new book recommendation to the system</w:t>
-      </w:r>
-      <w:r>
-        <w:rPr>
-          <w:rFonts w:ascii="Segoe UI" w:hAnsi="Segoe UI" w:cs="Segoe UI"/>
-          <w:color w:val="0D0D0D"/>
-          <w:shd w:val="clear" w:color="auto" w:fill="FFFFFF"/>
-        </w:rPr>
-        <w:t>.</w:t>
+        <w:t>his endpoint allows users to add a new book recommendation to the system.</w:t>
       </w:r>
     </w:p>
     <w:p>
@@ -1892,7 +2366,37 @@
           <w:lang w:val="en-IN" w:eastAsia="en-IN" w:bidi="hi-IN"/>
           <w14:ligatures w14:val="none"/>
         </w:rPr>
-        <w:t xml:space="preserve">Like a Recommendation : </w:t>
+        <w:t xml:space="preserve">Like a </w:t>
+      </w:r>
+      <w:proofErr w:type="gramStart"/>
+      <w:r>
+        <w:rPr>
+          <w:rFonts w:ascii="Segoe UI" w:eastAsia="Times New Roman" w:hAnsi="Segoe UI" w:cs="Segoe UI"/>
+          <w:b/>
+          <w:bCs/>
+          <w:color w:val="0D0D0D"/>
+          <w:kern w:val="0"/>
+          <w:sz w:val="24"/>
+          <w:szCs w:val="24"/>
+          <w:lang w:val="en-IN" w:eastAsia="en-IN" w:bidi="hi-IN"/>
+          <w14:ligatures w14:val="none"/>
+        </w:rPr>
+        <w:t>Recommendation :</w:t>
+      </w:r>
+      <w:proofErr w:type="gramEnd"/>
+      <w:r>
+        <w:rPr>
+          <w:rFonts w:ascii="Segoe UI" w:eastAsia="Times New Roman" w:hAnsi="Segoe UI" w:cs="Segoe UI"/>
+          <w:b/>
+          <w:bCs/>
+          <w:color w:val="0D0D0D"/>
+          <w:kern w:val="0"/>
+          <w:sz w:val="24"/>
+          <w:szCs w:val="24"/>
+          <w:lang w:val="en-IN" w:eastAsia="en-IN" w:bidi="hi-IN"/>
+          <w14:ligatures w14:val="none"/>
+        </w:rPr>
+        <w:t xml:space="preserve"> </w:t>
       </w:r>
     </w:p>
     <w:p>
@@ -1931,6 +2435,7 @@
           <w14:ligatures w14:val="none"/>
         </w:rPr>
       </w:pPr>
+      <w:proofErr w:type="gramStart"/>
       <w:r>
         <w:rPr>
           <w:rFonts w:ascii="Segoe UI" w:eastAsia="Times New Roman" w:hAnsi="Segoe UI" w:cs="Segoe UI"/>
@@ -1955,15 +2460,48 @@
           <w:lang w:val="en-IN" w:eastAsia="en-IN" w:bidi="hi-IN"/>
           <w14:ligatures w14:val="none"/>
         </w:rPr>
-        <w:t xml:space="preserve"> : </w:t>
-      </w:r>
-      <w:r>
-        <w:rPr>
-          <w:rFonts w:ascii="Segoe UI" w:hAnsi="Segoe UI" w:cs="Segoe UI"/>
-          <w:color w:val="0D0D0D"/>
-          <w:shd w:val="clear" w:color="auto" w:fill="FFFFFF"/>
-        </w:rPr>
-        <w:t>/like_recommendation/</w:t>
+        <w:t xml:space="preserve"> :</w:t>
+      </w:r>
+      <w:proofErr w:type="gramEnd"/>
+      <w:r>
+        <w:rPr>
+          <w:rFonts w:ascii="Segoe UI" w:eastAsia="Times New Roman" w:hAnsi="Segoe UI" w:cs="Segoe UI"/>
+          <w:b/>
+          <w:bCs/>
+          <w:color w:val="0D0D0D"/>
+          <w:kern w:val="0"/>
+          <w:sz w:val="24"/>
+          <w:szCs w:val="24"/>
+          <w:lang w:val="en-IN" w:eastAsia="en-IN" w:bidi="hi-IN"/>
+          <w14:ligatures w14:val="none"/>
+        </w:rPr>
+        <w:t xml:space="preserve"> </w:t>
+      </w:r>
+      <w:r>
+        <w:rPr>
+          <w:rFonts w:ascii="Segoe UI" w:hAnsi="Segoe UI" w:cs="Segoe UI"/>
+          <w:color w:val="0D0D0D"/>
+          <w:shd w:val="clear" w:color="auto" w:fill="FFFFFF"/>
+        </w:rPr>
+        <w:t>/</w:t>
+      </w:r>
+      <w:proofErr w:type="spellStart"/>
+      <w:r>
+        <w:rPr>
+          <w:rFonts w:ascii="Segoe UI" w:hAnsi="Segoe UI" w:cs="Segoe UI"/>
+          <w:color w:val="0D0D0D"/>
+          <w:shd w:val="clear" w:color="auto" w:fill="FFFFFF"/>
+        </w:rPr>
+        <w:t>like_recommendation</w:t>
+      </w:r>
+      <w:proofErr w:type="spellEnd"/>
+      <w:r>
+        <w:rPr>
+          <w:rFonts w:ascii="Segoe UI" w:hAnsi="Segoe UI" w:cs="Segoe UI"/>
+          <w:color w:val="0D0D0D"/>
+          <w:shd w:val="clear" w:color="auto" w:fill="FFFFFF"/>
+        </w:rPr>
+        <w:t>/</w:t>
       </w:r>
     </w:p>
     <w:p>
@@ -1985,17 +2523,31 @@
           <w14:ligatures w14:val="none"/>
         </w:rPr>
       </w:pPr>
-      <w:r>
-        <w:rPr>
-          <w:rFonts w:ascii="Segoe UI" w:eastAsia="Times New Roman" w:hAnsi="Segoe UI" w:cs="Segoe UI"/>
-          <w:b/>
-          <w:bCs/>
-          <w:color w:val="0D0D0D"/>
-          <w:kern w:val="0"/>
-          <w:lang w:val="en-IN" w:eastAsia="en-IN" w:bidi="hi-IN"/>
-          <w14:ligatures w14:val="none"/>
-        </w:rPr>
-        <w:t xml:space="preserve">Method : </w:t>
+      <w:proofErr w:type="gramStart"/>
+      <w:r>
+        <w:rPr>
+          <w:rFonts w:ascii="Segoe UI" w:eastAsia="Times New Roman" w:hAnsi="Segoe UI" w:cs="Segoe UI"/>
+          <w:b/>
+          <w:bCs/>
+          <w:color w:val="0D0D0D"/>
+          <w:kern w:val="0"/>
+          <w:lang w:val="en-IN" w:eastAsia="en-IN" w:bidi="hi-IN"/>
+          <w14:ligatures w14:val="none"/>
+        </w:rPr>
+        <w:t>Method :</w:t>
+      </w:r>
+      <w:proofErr w:type="gramEnd"/>
+      <w:r>
+        <w:rPr>
+          <w:rFonts w:ascii="Segoe UI" w:eastAsia="Times New Roman" w:hAnsi="Segoe UI" w:cs="Segoe UI"/>
+          <w:b/>
+          <w:bCs/>
+          <w:color w:val="0D0D0D"/>
+          <w:kern w:val="0"/>
+          <w:lang w:val="en-IN" w:eastAsia="en-IN" w:bidi="hi-IN"/>
+          <w14:ligatures w14:val="none"/>
+        </w:rPr>
+        <w:t xml:space="preserve"> </w:t>
       </w:r>
       <w:r>
         <w:rPr>
@@ -2111,7 +2663,35 @@
           <w:color w:val="0D0D0D"/>
           <w:shd w:val="clear" w:color="auto" w:fill="FFFFFF"/>
         </w:rPr>
-        <w:t>"recommendation_id": 123</w:t>
+        <w:t>"</w:t>
+      </w:r>
+      <w:proofErr w:type="spellStart"/>
+      <w:proofErr w:type="gramStart"/>
+      <w:r>
+        <w:rPr>
+          <w:rFonts w:ascii="Segoe UI" w:hAnsi="Segoe UI" w:cs="Segoe UI"/>
+          <w:color w:val="0D0D0D"/>
+          <w:shd w:val="clear" w:color="auto" w:fill="FFFFFF"/>
+        </w:rPr>
+        <w:t>recommendation</w:t>
+      </w:r>
+      <w:proofErr w:type="gramEnd"/>
+      <w:r>
+        <w:rPr>
+          <w:rFonts w:ascii="Segoe UI" w:hAnsi="Segoe UI" w:cs="Segoe UI"/>
+          <w:color w:val="0D0D0D"/>
+          <w:shd w:val="clear" w:color="auto" w:fill="FFFFFF"/>
+        </w:rPr>
+        <w:t>_id</w:t>
+      </w:r>
+      <w:proofErr w:type="spellEnd"/>
+      <w:r>
+        <w:rPr>
+          <w:rFonts w:ascii="Segoe UI" w:hAnsi="Segoe UI" w:cs="Segoe UI"/>
+          <w:color w:val="0D0D0D"/>
+          <w:shd w:val="clear" w:color="auto" w:fill="FFFFFF"/>
+        </w:rPr>
+        <w:t>": 123</w:t>
       </w:r>
     </w:p>
     <w:p>
@@ -2146,15 +2726,27 @@
           <w:shd w:val="clear" w:color="auto" w:fill="FFFFFF"/>
         </w:rPr>
       </w:pPr>
-      <w:r>
-        <w:rPr>
-          <w:rFonts w:ascii="Segoe UI" w:hAnsi="Segoe UI" w:cs="Segoe UI"/>
-          <w:b/>
-          <w:bCs/>
-          <w:color w:val="0D0D0D"/>
-          <w:shd w:val="clear" w:color="auto" w:fill="FFFFFF"/>
-        </w:rPr>
-        <w:t xml:space="preserve">Description : </w:t>
+      <w:proofErr w:type="gramStart"/>
+      <w:r>
+        <w:rPr>
+          <w:rFonts w:ascii="Segoe UI" w:hAnsi="Segoe UI" w:cs="Segoe UI"/>
+          <w:b/>
+          <w:bCs/>
+          <w:color w:val="0D0D0D"/>
+          <w:shd w:val="clear" w:color="auto" w:fill="FFFFFF"/>
+        </w:rPr>
+        <w:t>Description :</w:t>
+      </w:r>
+      <w:proofErr w:type="gramEnd"/>
+      <w:r>
+        <w:rPr>
+          <w:rFonts w:ascii="Segoe UI" w:hAnsi="Segoe UI" w:cs="Segoe UI"/>
+          <w:b/>
+          <w:bCs/>
+          <w:color w:val="0D0D0D"/>
+          <w:shd w:val="clear" w:color="auto" w:fill="FFFFFF"/>
+        </w:rPr>
+        <w:t xml:space="preserve"> </w:t>
       </w:r>
       <w:r>
         <w:rPr>
@@ -2245,7 +2837,33 @@
           <w:szCs w:val="30"/>
           <w:shd w:val="clear" w:color="auto" w:fill="FFFFFF"/>
         </w:rPr>
-        <w:t>External Dependencies &lt;a name=”external-dependencies”&gt;&lt;/a&gt;</w:t>
+        <w:t>External Dependencies &lt;a name</w:t>
+      </w:r>
+      <w:proofErr w:type="gramStart"/>
+      <w:r>
+        <w:rPr>
+          <w:rFonts w:ascii="Segoe UI" w:hAnsi="Segoe UI" w:cs="Segoe UI"/>
+          <w:b/>
+          <w:bCs/>
+          <w:color w:val="0D0D0D"/>
+          <w:sz w:val="30"/>
+          <w:szCs w:val="30"/>
+          <w:shd w:val="clear" w:color="auto" w:fill="FFFFFF"/>
+        </w:rPr>
+        <w:t>=”external</w:t>
+      </w:r>
+      <w:proofErr w:type="gramEnd"/>
+      <w:r>
+        <w:rPr>
+          <w:rFonts w:ascii="Segoe UI" w:hAnsi="Segoe UI" w:cs="Segoe UI"/>
+          <w:b/>
+          <w:bCs/>
+          <w:color w:val="0D0D0D"/>
+          <w:sz w:val="30"/>
+          <w:szCs w:val="30"/>
+          <w:shd w:val="clear" w:color="auto" w:fill="FFFFFF"/>
+        </w:rPr>
+        <w:t>-dependencies”&gt;&lt;/a&gt;</w:t>
       </w:r>
     </w:p>
     <w:p>
@@ -2265,6 +2883,7 @@
           <w:shd w:val="clear" w:color="auto" w:fill="FFFFFF"/>
         </w:rPr>
       </w:pPr>
+      <w:proofErr w:type="gramStart"/>
       <w:r>
         <w:rPr>
           <w:rFonts w:ascii="Segoe UI" w:hAnsi="Segoe UI" w:cs="Segoe UI"/>
@@ -2287,23 +2906,28 @@
           <w:szCs w:val="24"/>
           <w:shd w:val="clear" w:color="auto" w:fill="FFFFFF"/>
         </w:rPr>
-        <w:t xml:space="preserve"> : </w:t>
-      </w:r>
-      <w:r>
-        <w:rPr>
-          <w:rFonts w:ascii="Segoe UI" w:hAnsi="Segoe UI" w:cs="Segoe UI"/>
-          <w:color w:val="0D0D0D"/>
-          <w:shd w:val="clear" w:color="auto" w:fill="FFFFFF"/>
-        </w:rPr>
-        <w:t>Python-based web framework for backend developmen</w:t>
-      </w:r>
-      <w:r>
-        <w:rPr>
-          <w:rFonts w:ascii="Segoe UI" w:hAnsi="Segoe UI" w:cs="Segoe UI"/>
-          <w:color w:val="0D0D0D"/>
-          <w:shd w:val="clear" w:color="auto" w:fill="FFFFFF"/>
-        </w:rPr>
-        <w:t>t.</w:t>
+        <w:t xml:space="preserve"> :</w:t>
+      </w:r>
+      <w:proofErr w:type="gramEnd"/>
+      <w:r>
+        <w:rPr>
+          <w:rFonts w:ascii="Segoe UI" w:hAnsi="Segoe UI" w:cs="Segoe UI"/>
+          <w:b/>
+          <w:bCs/>
+          <w:color w:val="0D0D0D"/>
+          <w:sz w:val="24"/>
+          <w:szCs w:val="24"/>
+          <w:shd w:val="clear" w:color="auto" w:fill="FFFFFF"/>
+        </w:rPr>
+        <w:t xml:space="preserve"> </w:t>
+      </w:r>
+      <w:r>
+        <w:rPr>
+          <w:rFonts w:ascii="Segoe UI" w:hAnsi="Segoe UI" w:cs="Segoe UI"/>
+          <w:color w:val="0D0D0D"/>
+          <w:shd w:val="clear" w:color="auto" w:fill="FFFFFF"/>
+        </w:rPr>
+        <w:t>Python-based web framework for backend development.</w:t>
       </w:r>
     </w:p>
     <w:p>
@@ -2333,7 +2957,33 @@
           <w:szCs w:val="24"/>
           <w:shd w:val="clear" w:color="auto" w:fill="FFFFFF"/>
         </w:rPr>
-        <w:t xml:space="preserve">jQuery/AJAX : </w:t>
+        <w:t>jQuery/</w:t>
+      </w:r>
+      <w:proofErr w:type="gramStart"/>
+      <w:r>
+        <w:rPr>
+          <w:rFonts w:ascii="Segoe UI" w:hAnsi="Segoe UI" w:cs="Segoe UI"/>
+          <w:b/>
+          <w:bCs/>
+          <w:color w:val="0D0D0D"/>
+          <w:sz w:val="24"/>
+          <w:szCs w:val="24"/>
+          <w:shd w:val="clear" w:color="auto" w:fill="FFFFFF"/>
+        </w:rPr>
+        <w:t>AJAX :</w:t>
+      </w:r>
+      <w:proofErr w:type="gramEnd"/>
+      <w:r>
+        <w:rPr>
+          <w:rFonts w:ascii="Segoe UI" w:hAnsi="Segoe UI" w:cs="Segoe UI"/>
+          <w:b/>
+          <w:bCs/>
+          <w:color w:val="0D0D0D"/>
+          <w:sz w:val="24"/>
+          <w:szCs w:val="24"/>
+          <w:shd w:val="clear" w:color="auto" w:fill="FFFFFF"/>
+        </w:rPr>
+        <w:t xml:space="preserve"> </w:t>
       </w:r>
       <w:r>
         <w:rPr>
@@ -2351,15 +3001,7 @@
           <w:color w:val="0D0D0D"/>
           <w:shd w:val="clear" w:color="auto" w:fill="FFFFFF"/>
         </w:rPr>
-        <w:t>avaScript libraries for handling client-server communicatio</w:t>
-      </w:r>
-      <w:r>
-        <w:rPr>
-          <w:rFonts w:ascii="Segoe UI" w:hAnsi="Segoe UI" w:cs="Segoe UI"/>
-          <w:color w:val="0D0D0D"/>
-          <w:shd w:val="clear" w:color="auto" w:fill="FFFFFF"/>
-        </w:rPr>
-        <w:t>n.</w:t>
+        <w:t>avaScript libraries for handling client-server communication.</w:t>
       </w:r>
     </w:p>
     <w:p>
@@ -2379,33 +3021,53 @@
           <w:shd w:val="clear" w:color="auto" w:fill="FFFFFF"/>
         </w:rPr>
       </w:pPr>
-      <w:r>
-        <w:rPr>
-          <w:rFonts w:ascii="Segoe UI" w:hAnsi="Segoe UI" w:cs="Segoe UI"/>
-          <w:b/>
-          <w:bCs/>
-          <w:color w:val="0D0D0D"/>
-          <w:sz w:val="24"/>
-          <w:szCs w:val="24"/>
-          <w:shd w:val="clear" w:color="auto" w:fill="FFFFFF"/>
-        </w:rPr>
-        <w:t xml:space="preserve">BootStrap : </w:t>
-      </w:r>
-      <w:r>
-        <w:rPr>
-          <w:rFonts w:ascii="Segoe UI" w:hAnsi="Segoe UI" w:cs="Segoe UI"/>
-          <w:color w:val="0D0D0D"/>
-          <w:shd w:val="clear" w:color="auto" w:fill="FFFFFF"/>
-        </w:rPr>
-        <w:t>Frontend framework for responsive design</w:t>
-      </w:r>
-      <w:r>
-        <w:rPr>
-          <w:rFonts w:ascii="Segoe UI" w:hAnsi="Segoe UI" w:cs="Segoe UI"/>
-          <w:color w:val="0D0D0D"/>
-          <w:shd w:val="clear" w:color="auto" w:fill="FFFFFF"/>
-        </w:rPr>
-        <w:t>.</w:t>
+      <w:proofErr w:type="spellStart"/>
+      <w:proofErr w:type="gramStart"/>
+      <w:r>
+        <w:rPr>
+          <w:rFonts w:ascii="Segoe UI" w:hAnsi="Segoe UI" w:cs="Segoe UI"/>
+          <w:b/>
+          <w:bCs/>
+          <w:color w:val="0D0D0D"/>
+          <w:sz w:val="24"/>
+          <w:szCs w:val="24"/>
+          <w:shd w:val="clear" w:color="auto" w:fill="FFFFFF"/>
+        </w:rPr>
+        <w:t>BootStrap</w:t>
+      </w:r>
+      <w:proofErr w:type="spellEnd"/>
+      <w:r>
+        <w:rPr>
+          <w:rFonts w:ascii="Segoe UI" w:hAnsi="Segoe UI" w:cs="Segoe UI"/>
+          <w:b/>
+          <w:bCs/>
+          <w:color w:val="0D0D0D"/>
+          <w:sz w:val="24"/>
+          <w:szCs w:val="24"/>
+          <w:shd w:val="clear" w:color="auto" w:fill="FFFFFF"/>
+        </w:rPr>
+        <w:t xml:space="preserve"> :</w:t>
+      </w:r>
+      <w:proofErr w:type="gramEnd"/>
+      <w:r>
+        <w:rPr>
+          <w:rFonts w:ascii="Segoe UI" w:hAnsi="Segoe UI" w:cs="Segoe UI"/>
+          <w:b/>
+          <w:bCs/>
+          <w:color w:val="0D0D0D"/>
+          <w:sz w:val="24"/>
+          <w:szCs w:val="24"/>
+          <w:shd w:val="clear" w:color="auto" w:fill="FFFFFF"/>
+        </w:rPr>
+        <w:t xml:space="preserve"> </w:t>
+      </w:r>
+      <w:r>
+        <w:rPr>
+          <w:rFonts w:ascii="Segoe UI" w:hAnsi="Segoe UI" w:cs="Segoe UI"/>
+          <w:color w:val="0D0D0D"/>
+          <w:shd w:val="clear" w:color="auto" w:fill="FFFFFF"/>
+        </w:rPr>
+        <w:t>Frontend framework for responsive design.</w:t>
       </w:r>
     </w:p>
     <w:p>
@@ -2435,23 +3097,41 @@
           <w:szCs w:val="24"/>
           <w:shd w:val="clear" w:color="auto" w:fill="FFFFFF"/>
         </w:rPr>
-        <w:t xml:space="preserve">Google Books API : </w:t>
-      </w:r>
-      <w:r>
-        <w:rPr>
-          <w:rFonts w:ascii="Segoe UI" w:hAnsi="Segoe UI" w:cs="Segoe UI"/>
-          <w:color w:val="0D0D0D"/>
-          <w:shd w:val="clear" w:color="auto" w:fill="FFFFFF"/>
-        </w:rPr>
-        <w:t>External API for searching and retrieving book information</w:t>
-      </w:r>
-      <w:r>
-        <w:rPr>
-          <w:rFonts w:ascii="Segoe UI" w:hAnsi="Segoe UI" w:cs="Segoe UI"/>
-          <w:color w:val="0D0D0D"/>
-          <w:shd w:val="clear" w:color="auto" w:fill="FFFFFF"/>
-        </w:rPr>
-        <w:t>.</w:t>
+        <w:t xml:space="preserve">Google Books </w:t>
+      </w:r>
+      <w:proofErr w:type="gramStart"/>
+      <w:r>
+        <w:rPr>
+          <w:rFonts w:ascii="Segoe UI" w:hAnsi="Segoe UI" w:cs="Segoe UI"/>
+          <w:b/>
+          <w:bCs/>
+          <w:color w:val="0D0D0D"/>
+          <w:sz w:val="24"/>
+          <w:szCs w:val="24"/>
+          <w:shd w:val="clear" w:color="auto" w:fill="FFFFFF"/>
+        </w:rPr>
+        <w:t>API :</w:t>
+      </w:r>
+      <w:proofErr w:type="gramEnd"/>
+      <w:r>
+        <w:rPr>
+          <w:rFonts w:ascii="Segoe UI" w:hAnsi="Segoe UI" w:cs="Segoe UI"/>
+          <w:b/>
+          <w:bCs/>
+          <w:color w:val="0D0D0D"/>
+          <w:sz w:val="24"/>
+          <w:szCs w:val="24"/>
+          <w:shd w:val="clear" w:color="auto" w:fill="FFFFFF"/>
+        </w:rPr>
+        <w:t xml:space="preserve"> </w:t>
+      </w:r>
+      <w:r>
+        <w:rPr>
+          <w:rFonts w:ascii="Segoe UI" w:hAnsi="Segoe UI" w:cs="Segoe UI"/>
+          <w:color w:val="0D0D0D"/>
+          <w:shd w:val="clear" w:color="auto" w:fill="FFFFFF"/>
+        </w:rPr>
+        <w:t>External API for searching and retrieving book information.</w:t>
       </w:r>
     </w:p>
     <w:p>
@@ -2487,6 +3167,7 @@
         </w:rPr>
         <w:t xml:space="preserve">This concludes the documentation for the </w:t>
       </w:r>
+      <w:proofErr w:type="spellStart"/>
       <w:r>
         <w:rPr>
           <w:rFonts w:ascii="Segoe UI" w:hAnsi="Segoe UI" w:cs="Segoe UI"/>
@@ -2495,6 +3176,7 @@
         </w:rPr>
         <w:t>BookPro</w:t>
       </w:r>
+      <w:proofErr w:type="spellEnd"/>
       <w:r>
         <w:rPr>
           <w:rFonts w:ascii="Segoe UI" w:hAnsi="Segoe UI" w:cs="Segoe UI"/>

</xml_diff>